<commit_message>
Faza 3 - ispravljeni Defekti
Dopravka fajla SSU_Registracija.docx
</commit_message>
<xml_diff>
--- a/Faza 2-SSU/SSU_Registracija.docx
+++ b/Faza 2-SSU/SSU_Registracija.docx
@@ -2398,7 +2398,7 @@
         <w:spacing w:before="128"/>
         <w:ind w:firstLine="0"/>
         <w:rPr>
-          <w:rFonts w:ascii="Arial"/>
+          <w:rFonts w:ascii="Arial" w:hAnsi="Arial" w:cs="Arial"/>
           <w:b/>
           <w:sz w:val="20"/>
         </w:rPr>
@@ -2406,7 +2406,7 @@
       <w:proofErr w:type="spellStart"/>
       <w:r>
         <w:rPr>
-          <w:rFonts w:ascii="Arial"/>
+          <w:rFonts w:ascii="Arial" w:hAnsi="Arial" w:cs="Arial"/>
           <w:b/>
           <w:sz w:val="20"/>
         </w:rPr>
@@ -2415,7 +2415,7 @@
       <w:proofErr w:type="spellEnd"/>
       <w:r>
         <w:rPr>
-          <w:rFonts w:ascii="Arial"/>
+          <w:rFonts w:ascii="Arial" w:hAnsi="Arial" w:cs="Arial"/>
           <w:b/>
           <w:sz w:val="20"/>
         </w:rPr>
@@ -2424,7 +2424,7 @@
       <w:proofErr w:type="spellStart"/>
       <w:r>
         <w:rPr>
-          <w:rFonts w:ascii="Arial"/>
+          <w:rFonts w:ascii="Arial" w:hAnsi="Arial" w:cs="Arial"/>
           <w:b/>
           <w:sz w:val="20"/>
         </w:rPr>
@@ -2433,7 +2433,7 @@
       <w:proofErr w:type="spellEnd"/>
       <w:r>
         <w:rPr>
-          <w:rFonts w:ascii="Arial"/>
+          <w:rFonts w:ascii="Arial" w:hAnsi="Arial" w:cs="Arial"/>
           <w:b/>
           <w:sz w:val="20"/>
         </w:rPr>
@@ -2441,43 +2441,11 @@
       </w:r>
       <w:r>
         <w:rPr>
-          <w:rFonts w:ascii="Arial"/>
+          <w:rFonts w:ascii="Arial" w:hAnsi="Arial" w:cs="Arial"/>
           <w:b/>
           <w:sz w:val="20"/>
         </w:rPr>
-        <w:t>registracije izvo</w:t>
-      </w:r>
-      <w:r>
-        <w:rPr>
-          <w:rFonts w:ascii="Arial"/>
-          <w:b/>
-          <w:sz w:val="20"/>
-        </w:rPr>
-        <w:t>đ</w:t>
-      </w:r>
-      <w:r>
-        <w:rPr>
-          <w:rFonts w:ascii="Arial"/>
-          <w:b/>
-          <w:sz w:val="20"/>
-        </w:rPr>
-        <w:t>a</w:t>
-      </w:r>
-      <w:r>
-        <w:rPr>
-          <w:rFonts w:ascii="Arial"/>
-          <w:b/>
-          <w:sz w:val="20"/>
-        </w:rPr>
-        <w:t>č</w:t>
-      </w:r>
-      <w:r>
-        <w:rPr>
-          <w:rFonts w:ascii="Arial"/>
-          <w:b/>
-          <w:sz w:val="20"/>
-        </w:rPr>
-        <w:t>a</w:t>
+        <w:t>registracije izvođača</w:t>
       </w:r>
     </w:p>
     <w:p>
@@ -3102,26 +3070,26 @@
         </w:tabs>
         <w:spacing w:before="128"/>
         <w:rPr>
+          <w:rFonts w:ascii="Arial" w:hAnsi="Arial" w:cs="Arial"/>
+          <w:b/>
+          <w:bCs/>
+          <w:sz w:val="20"/>
+        </w:rPr>
+      </w:pPr>
+      <w:r>
+        <w:rPr>
           <w:rFonts w:ascii="Arial"/>
           <w:b/>
           <w:bCs/>
           <w:sz w:val="20"/>
         </w:rPr>
-      </w:pPr>
-      <w:r>
-        <w:rPr>
-          <w:rFonts w:ascii="Arial"/>
-          <w:b/>
-          <w:bCs/>
-          <w:sz w:val="20"/>
-        </w:rPr>
         <w:lastRenderedPageBreak/>
         <w:tab/>
       </w:r>
       <w:proofErr w:type="spellStart"/>
       <w:r>
         <w:rPr>
-          <w:rFonts w:ascii="Arial"/>
+          <w:rFonts w:ascii="Arial" w:hAnsi="Arial" w:cs="Arial"/>
           <w:b/>
           <w:bCs/>
           <w:sz w:val="20"/>
@@ -3131,7 +3099,7 @@
       <w:proofErr w:type="spellEnd"/>
       <w:r>
         <w:rPr>
-          <w:rFonts w:ascii="Arial"/>
+          <w:rFonts w:ascii="Arial" w:hAnsi="Arial" w:cs="Arial"/>
           <w:b/>
           <w:bCs/>
           <w:sz w:val="20"/>
@@ -3141,7 +3109,7 @@
       <w:proofErr w:type="spellStart"/>
       <w:r>
         <w:rPr>
-          <w:rFonts w:ascii="Arial"/>
+          <w:rFonts w:ascii="Arial" w:hAnsi="Arial" w:cs="Arial"/>
           <w:b/>
           <w:bCs/>
           <w:sz w:val="20"/>
@@ -3151,7 +3119,7 @@
       <w:proofErr w:type="spellEnd"/>
       <w:r>
         <w:rPr>
-          <w:rFonts w:ascii="Arial"/>
+          <w:rFonts w:ascii="Arial" w:hAnsi="Arial" w:cs="Arial"/>
           <w:b/>
           <w:bCs/>
           <w:sz w:val="20"/>
@@ -3161,30 +3129,12 @@
       <w:proofErr w:type="spellStart"/>
       <w:r>
         <w:rPr>
-          <w:rFonts w:ascii="Arial"/>
+          <w:rFonts w:ascii="Arial" w:hAnsi="Arial" w:cs="Arial"/>
           <w:b/>
           <w:bCs/>
           <w:sz w:val="20"/>
         </w:rPr>
-        <w:t>posmatra</w:t>
-      </w:r>
-      <w:r>
-        <w:rPr>
-          <w:rFonts w:ascii="Arial"/>
-          <w:b/>
-          <w:bCs/>
-          <w:sz w:val="20"/>
-        </w:rPr>
-        <w:t>č</w:t>
-      </w:r>
-      <w:r>
-        <w:rPr>
-          <w:rFonts w:ascii="Arial"/>
-          <w:b/>
-          <w:bCs/>
-          <w:sz w:val="20"/>
-        </w:rPr>
-        <w:t>a</w:t>
+        <w:t>posmatrača</w:t>
       </w:r>
       <w:proofErr w:type="spellEnd"/>
     </w:p>
@@ -4335,7 +4285,7 @@
       <w:rPr>
         <w:noProof/>
       </w:rPr>
-      <w:pict w14:anchorId="32AFA783">
+      <w:pict w14:anchorId="1EDBE56A">
         <v:shapetype id="_x0000_t202" coordsize="21600,21600" o:spt="202" path="m,l,21600r21600,l21600,xe">
           <v:stroke joinstyle="miter"/>
           <v:path gradientshapeok="t" o:connecttype="rect"/>

</xml_diff>